<commit_message>
Subir evidencia a imagenes
</commit_message>
<xml_diff>
--- a/Documentos/Parcial2-GustavoEscobar.docx
+++ b/Documentos/Parcial2-GustavoEscobar.docx
@@ -4310,12 +4310,19 @@
       </w:r>
     </w:p>
     <w:p>
+      <w:pPr>
+        <w:rPr>
+          <w:noProof/>
+        </w:rPr>
+      </w:pPr>
+    </w:p>
+    <w:p>
       <w:r>
         <w:rPr>
           <w:noProof/>
         </w:rPr>
         <w:drawing>
-          <wp:inline distT="0" distB="0" distL="0" distR="0" wp14:anchorId="1F692A2C" wp14:editId="05F22BDF">
+          <wp:inline distT="0" distB="0" distL="0" distR="0" wp14:anchorId="7B33D4C1" wp14:editId="0E75DEB6">
             <wp:extent cx="5323969" cy="3181350"/>
             <wp:effectExtent l="0" t="0" r="0" b="0"/>
             <wp:docPr id="11" name="Imagen 11" descr="Interfaz de usuario gráfica, Tabla&#10;&#10;Descripción generada automáticamente"/>
@@ -4357,7 +4364,326 @@
           </wp:inline>
         </w:drawing>
       </w:r>
+      <w:r>
+        <w:t>Subida de documentación e Imagen a repositorio</w:t>
+      </w:r>
     </w:p>
+    <w:p>
+      <w:r>
+        <w:rPr>
+          <w:noProof/>
+        </w:rPr>
+        <w:drawing>
+          <wp:inline distT="0" distB="0" distL="0" distR="0" wp14:anchorId="2473DBBA" wp14:editId="2141BE8E">
+            <wp:extent cx="5612130" cy="3156585"/>
+            <wp:effectExtent l="0" t="0" r="7620" b="5715"/>
+            <wp:docPr id="37" name="Imagen 37" descr="Texto&#10;&#10;Descripción generada automáticamente"/>
+            <wp:cNvGraphicFramePr>
+              <a:graphicFrameLocks xmlns:a="http://schemas.openxmlformats.org/drawingml/2006/main" noChangeAspect="1"/>
+            </wp:cNvGraphicFramePr>
+            <a:graphic xmlns:a="http://schemas.openxmlformats.org/drawingml/2006/main">
+              <a:graphicData uri="http://schemas.openxmlformats.org/drawingml/2006/picture">
+                <pic:pic xmlns:pic="http://schemas.openxmlformats.org/drawingml/2006/picture">
+                  <pic:nvPicPr>
+                    <pic:cNvPr id="37" name="Imagen 37" descr="Texto&#10;&#10;Descripción generada automáticamente"/>
+                    <pic:cNvPicPr/>
+                  </pic:nvPicPr>
+                  <pic:blipFill>
+                    <a:blip r:embed="rId10"/>
+                    <a:stretch>
+                      <a:fillRect/>
+                    </a:stretch>
+                  </pic:blipFill>
+                  <pic:spPr>
+                    <a:xfrm>
+                      <a:off x="0" y="0"/>
+                      <a:ext cx="5612130" cy="3156585"/>
+                    </a:xfrm>
+                    <a:prstGeom prst="rect">
+                      <a:avLst/>
+                    </a:prstGeom>
+                  </pic:spPr>
+                </pic:pic>
+              </a:graphicData>
+            </a:graphic>
+          </wp:inline>
+        </w:drawing>
+      </w:r>
+    </w:p>
+    <w:p/>
+    <w:p>
+      <w:r>
+        <w:rPr>
+          <w:noProof/>
+        </w:rPr>
+        <w:lastRenderedPageBreak/>
+        <w:drawing>
+          <wp:inline distT="0" distB="0" distL="0" distR="0" wp14:anchorId="01F10FBB" wp14:editId="3EFF5FA0">
+            <wp:extent cx="5612130" cy="3156585"/>
+            <wp:effectExtent l="0" t="0" r="7620" b="5715"/>
+            <wp:docPr id="38" name="Imagen 38" descr="Interfaz de usuario gráfica, Texto, Aplicación&#10;&#10;Descripción generada automáticamente"/>
+            <wp:cNvGraphicFramePr>
+              <a:graphicFrameLocks xmlns:a="http://schemas.openxmlformats.org/drawingml/2006/main" noChangeAspect="1"/>
+            </wp:cNvGraphicFramePr>
+            <a:graphic xmlns:a="http://schemas.openxmlformats.org/drawingml/2006/main">
+              <a:graphicData uri="http://schemas.openxmlformats.org/drawingml/2006/picture">
+                <pic:pic xmlns:pic="http://schemas.openxmlformats.org/drawingml/2006/picture">
+                  <pic:nvPicPr>
+                    <pic:cNvPr id="38" name="Imagen 38" descr="Interfaz de usuario gráfica, Texto, Aplicación&#10;&#10;Descripción generada automáticamente"/>
+                    <pic:cNvPicPr/>
+                  </pic:nvPicPr>
+                  <pic:blipFill>
+                    <a:blip r:embed="rId11"/>
+                    <a:stretch>
+                      <a:fillRect/>
+                    </a:stretch>
+                  </pic:blipFill>
+                  <pic:spPr>
+                    <a:xfrm>
+                      <a:off x="0" y="0"/>
+                      <a:ext cx="5612130" cy="3156585"/>
+                    </a:xfrm>
+                    <a:prstGeom prst="rect">
+                      <a:avLst/>
+                    </a:prstGeom>
+                  </pic:spPr>
+                </pic:pic>
+              </a:graphicData>
+            </a:graphic>
+          </wp:inline>
+        </w:drawing>
+      </w:r>
+    </w:p>
+    <w:p/>
+    <w:p>
+      <w:pPr>
+        <w:rPr>
+          <w:u w:val="single"/>
+        </w:rPr>
+      </w:pPr>
+      <w:r>
+        <w:t>En su proyecto añada 5 épicas que utilizaría para la creación de un sistema para control de notas para estudiantes de un colegio.</w:t>
+      </w:r>
+    </w:p>
+    <w:p>
+      <w:r>
+        <w:rPr>
+          <w:noProof/>
+        </w:rPr>
+        <w:drawing>
+          <wp:inline distT="0" distB="0" distL="0" distR="0" wp14:anchorId="43E90CC7" wp14:editId="58F57378">
+            <wp:extent cx="5612130" cy="3156585"/>
+            <wp:effectExtent l="0" t="0" r="7620" b="5715"/>
+            <wp:docPr id="39" name="Imagen 39" descr="Interfaz de usuario gráfica, Aplicación, Tabla&#10;&#10;Descripción generada automáticamente"/>
+            <wp:cNvGraphicFramePr>
+              <a:graphicFrameLocks xmlns:a="http://schemas.openxmlformats.org/drawingml/2006/main" noChangeAspect="1"/>
+            </wp:cNvGraphicFramePr>
+            <a:graphic xmlns:a="http://schemas.openxmlformats.org/drawingml/2006/main">
+              <a:graphicData uri="http://schemas.openxmlformats.org/drawingml/2006/picture">
+                <pic:pic xmlns:pic="http://schemas.openxmlformats.org/drawingml/2006/picture">
+                  <pic:nvPicPr>
+                    <pic:cNvPr id="39" name="Imagen 39" descr="Interfaz de usuario gráfica, Aplicación, Tabla&#10;&#10;Descripción generada automáticamente"/>
+                    <pic:cNvPicPr/>
+                  </pic:nvPicPr>
+                  <pic:blipFill>
+                    <a:blip r:embed="rId12"/>
+                    <a:stretch>
+                      <a:fillRect/>
+                    </a:stretch>
+                  </pic:blipFill>
+                  <pic:spPr>
+                    <a:xfrm>
+                      <a:off x="0" y="0"/>
+                      <a:ext cx="5612130" cy="3156585"/>
+                    </a:xfrm>
+                    <a:prstGeom prst="rect">
+                      <a:avLst/>
+                    </a:prstGeom>
+                  </pic:spPr>
+                </pic:pic>
+              </a:graphicData>
+            </a:graphic>
+          </wp:inline>
+        </w:drawing>
+      </w:r>
+    </w:p>
+    <w:p/>
+    <w:p/>
+    <w:p/>
+    <w:p>
+      <w:r>
+        <w:lastRenderedPageBreak/>
+        <w:t>Subir al repositorio evidencia de imágenes por GIT</w:t>
+      </w:r>
+    </w:p>
+    <w:p>
+      <w:r>
+        <w:rPr>
+          <w:noProof/>
+        </w:rPr>
+        <w:drawing>
+          <wp:inline distT="0" distB="0" distL="0" distR="0" wp14:anchorId="4526AF49" wp14:editId="204831DD">
+            <wp:extent cx="5612130" cy="3156585"/>
+            <wp:effectExtent l="0" t="0" r="7620" b="5715"/>
+            <wp:docPr id="40" name="Imagen 40" descr="Texto&#10;&#10;Descripción generada automáticamente"/>
+            <wp:cNvGraphicFramePr>
+              <a:graphicFrameLocks xmlns:a="http://schemas.openxmlformats.org/drawingml/2006/main" noChangeAspect="1"/>
+            </wp:cNvGraphicFramePr>
+            <a:graphic xmlns:a="http://schemas.openxmlformats.org/drawingml/2006/main">
+              <a:graphicData uri="http://schemas.openxmlformats.org/drawingml/2006/picture">
+                <pic:pic xmlns:pic="http://schemas.openxmlformats.org/drawingml/2006/picture">
+                  <pic:nvPicPr>
+                    <pic:cNvPr id="40" name="Imagen 40" descr="Texto&#10;&#10;Descripción generada automáticamente"/>
+                    <pic:cNvPicPr/>
+                  </pic:nvPicPr>
+                  <pic:blipFill>
+                    <a:blip r:embed="rId13"/>
+                    <a:stretch>
+                      <a:fillRect/>
+                    </a:stretch>
+                  </pic:blipFill>
+                  <pic:spPr>
+                    <a:xfrm>
+                      <a:off x="0" y="0"/>
+                      <a:ext cx="5612130" cy="3156585"/>
+                    </a:xfrm>
+                    <a:prstGeom prst="rect">
+                      <a:avLst/>
+                    </a:prstGeom>
+                  </pic:spPr>
+                </pic:pic>
+              </a:graphicData>
+            </a:graphic>
+          </wp:inline>
+        </w:drawing>
+      </w:r>
+    </w:p>
+    <w:p>
+      <w:r>
+        <w:rPr>
+          <w:noProof/>
+        </w:rPr>
+        <w:drawing>
+          <wp:inline distT="0" distB="0" distL="0" distR="0" wp14:anchorId="6E78C989" wp14:editId="780F2EE5">
+            <wp:extent cx="5612130" cy="3156585"/>
+            <wp:effectExtent l="0" t="0" r="7620" b="5715"/>
+            <wp:docPr id="41" name="Imagen 41" descr="Interfaz de usuario gráfica, Texto, Aplicación, Correo electrónico&#10;&#10;Descripción generada automáticamente"/>
+            <wp:cNvGraphicFramePr>
+              <a:graphicFrameLocks xmlns:a="http://schemas.openxmlformats.org/drawingml/2006/main" noChangeAspect="1"/>
+            </wp:cNvGraphicFramePr>
+            <a:graphic xmlns:a="http://schemas.openxmlformats.org/drawingml/2006/main">
+              <a:graphicData uri="http://schemas.openxmlformats.org/drawingml/2006/picture">
+                <pic:pic xmlns:pic="http://schemas.openxmlformats.org/drawingml/2006/picture">
+                  <pic:nvPicPr>
+                    <pic:cNvPr id="41" name="Imagen 41" descr="Interfaz de usuario gráfica, Texto, Aplicación, Correo electrónico&#10;&#10;Descripción generada automáticamente"/>
+                    <pic:cNvPicPr/>
+                  </pic:nvPicPr>
+                  <pic:blipFill>
+                    <a:blip r:embed="rId14"/>
+                    <a:stretch>
+                      <a:fillRect/>
+                    </a:stretch>
+                  </pic:blipFill>
+                  <pic:spPr>
+                    <a:xfrm>
+                      <a:off x="0" y="0"/>
+                      <a:ext cx="5612130" cy="3156585"/>
+                    </a:xfrm>
+                    <a:prstGeom prst="rect">
+                      <a:avLst/>
+                    </a:prstGeom>
+                  </pic:spPr>
+                </pic:pic>
+              </a:graphicData>
+            </a:graphic>
+          </wp:inline>
+        </w:drawing>
+      </w:r>
+    </w:p>
+    <w:p/>
+    <w:p/>
+    <w:p/>
+    <w:p/>
+    <w:p/>
+    <w:p>
+      <w:pPr>
+        <w:rPr>
+          <w:rStyle w:val="textlayer--absolute"/>
+          <w:rFonts w:ascii="Arial" w:hAnsi="Arial" w:cs="Arial"/>
+          <w:sz w:val="25"/>
+          <w:szCs w:val="25"/>
+          <w:shd w:val="clear" w:color="auto" w:fill="F2F2F2"/>
+        </w:rPr>
+      </w:pPr>
+      <w:r>
+        <w:rPr>
+          <w:rStyle w:val="textlayer--absolute"/>
+          <w:rFonts w:ascii="Arial" w:hAnsi="Arial" w:cs="Arial"/>
+          <w:sz w:val="25"/>
+          <w:szCs w:val="25"/>
+          <w:shd w:val="clear" w:color="auto" w:fill="F2F2F2"/>
+        </w:rPr>
+        <w:lastRenderedPageBreak/>
+        <w:t>En cada épica agregue 3 historias de usuario.</w:t>
+      </w:r>
+    </w:p>
+    <w:p>
+      <w:r>
+        <w:rPr>
+          <w:noProof/>
+        </w:rPr>
+        <w:drawing>
+          <wp:inline distT="0" distB="0" distL="0" distR="0" wp14:anchorId="09067204" wp14:editId="2D30EB9D">
+            <wp:extent cx="4795284" cy="4703947"/>
+            <wp:effectExtent l="0" t="0" r="5715" b="1905"/>
+            <wp:docPr id="42" name="Imagen 42" descr="Aplicación, Tabla&#10;&#10;Descripción generada automáticamente"/>
+            <wp:cNvGraphicFramePr>
+              <a:graphicFrameLocks xmlns:a="http://schemas.openxmlformats.org/drawingml/2006/main" noChangeAspect="1"/>
+            </wp:cNvGraphicFramePr>
+            <a:graphic xmlns:a="http://schemas.openxmlformats.org/drawingml/2006/main">
+              <a:graphicData uri="http://schemas.openxmlformats.org/drawingml/2006/picture">
+                <pic:pic xmlns:pic="http://schemas.openxmlformats.org/drawingml/2006/picture">
+                  <pic:nvPicPr>
+                    <pic:cNvPr id="42" name="Imagen 42" descr="Aplicación, Tabla&#10;&#10;Descripción generada automáticamente"/>
+                    <pic:cNvPicPr/>
+                  </pic:nvPicPr>
+                  <pic:blipFill rotWithShape="1">
+                    <a:blip r:embed="rId15"/>
+                    <a:srcRect t="9656" r="50102" b="3319"/>
+                    <a:stretch/>
+                  </pic:blipFill>
+                  <pic:spPr bwMode="auto">
+                    <a:xfrm>
+                      <a:off x="0" y="0"/>
+                      <a:ext cx="4812679" cy="4721011"/>
+                    </a:xfrm>
+                    <a:prstGeom prst="rect">
+                      <a:avLst/>
+                    </a:prstGeom>
+                    <a:ln>
+                      <a:noFill/>
+                    </a:ln>
+                    <a:extLst>
+                      <a:ext uri="{53640926-AAD7-44D8-BBD7-CCE9431645EC}">
+                        <a14:shadowObscured xmlns:a14="http://schemas.microsoft.com/office/drawing/2010/main"/>
+                      </a:ext>
+                    </a:extLst>
+                  </pic:spPr>
+                </pic:pic>
+              </a:graphicData>
+            </a:graphic>
+          </wp:inline>
+        </w:drawing>
+      </w:r>
+    </w:p>
+    <w:p/>
+    <w:p>
+      <w:r>
+        <w:t>Subir al repositorio evidencia de imágenes por GIT</w:t>
+      </w:r>
+    </w:p>
+    <w:p/>
+    <w:p/>
     <w:p/>
     <w:p/>
     <w:sectPr>
@@ -4823,6 +5149,11 @@
       <w:lang w:eastAsia="es-GT"/>
     </w:rPr>
   </w:style>
+  <w:style w:type="character" w:customStyle="1" w:styleId="textlayer--absolute">
+    <w:name w:val="textlayer--absolute"/>
+    <w:basedOn w:val="Fuentedeprrafopredeter"/>
+    <w:rsid w:val="00CD5BF5"/>
+  </w:style>
 </w:styles>
 </file>
 

</xml_diff>

<commit_message>
Subir evidencia de imagenes finales
</commit_message>
<xml_diff>
--- a/Documentos/Parcial2-GustavoEscobar.docx
+++ b/Documentos/Parcial2-GustavoEscobar.docx
@@ -4633,9 +4633,9 @@
           <w:noProof/>
         </w:rPr>
         <w:drawing>
-          <wp:inline distT="0" distB="0" distL="0" distR="0" wp14:anchorId="09067204" wp14:editId="2D30EB9D">
-            <wp:extent cx="4795284" cy="4703947"/>
-            <wp:effectExtent l="0" t="0" r="5715" b="1905"/>
+          <wp:inline distT="0" distB="0" distL="0" distR="0" wp14:anchorId="09067204" wp14:editId="0E11AEA9">
+            <wp:extent cx="4369981" cy="4286745"/>
+            <wp:effectExtent l="0" t="0" r="0" b="0"/>
             <wp:docPr id="42" name="Imagen 42" descr="Aplicación, Tabla&#10;&#10;Descripción generada automáticamente"/>
             <wp:cNvGraphicFramePr>
               <a:graphicFrameLocks xmlns:a="http://schemas.openxmlformats.org/drawingml/2006/main" noChangeAspect="1"/>
@@ -4655,7 +4655,7 @@
                   <pic:spPr bwMode="auto">
                     <a:xfrm>
                       <a:off x="0" y="0"/>
-                      <a:ext cx="4812679" cy="4721011"/>
+                      <a:ext cx="4391238" cy="4307597"/>
                     </a:xfrm>
                     <a:prstGeom prst="rect">
                       <a:avLst/>
@@ -4682,10 +4682,207 @@
         <w:t>Subir al repositorio evidencia de imágenes por GIT</w:t>
       </w:r>
     </w:p>
+    <w:p>
+      <w:r>
+        <w:rPr>
+          <w:noProof/>
+        </w:rPr>
+        <w:drawing>
+          <wp:inline distT="0" distB="0" distL="0" distR="0" wp14:anchorId="092887F3" wp14:editId="0A3821C6">
+            <wp:extent cx="5241851" cy="2948318"/>
+            <wp:effectExtent l="0" t="0" r="0" b="4445"/>
+            <wp:docPr id="43" name="Imagen 43" descr="Texto&#10;&#10;Descripción generada automáticamente"/>
+            <wp:cNvGraphicFramePr>
+              <a:graphicFrameLocks xmlns:a="http://schemas.openxmlformats.org/drawingml/2006/main" noChangeAspect="1"/>
+            </wp:cNvGraphicFramePr>
+            <a:graphic xmlns:a="http://schemas.openxmlformats.org/drawingml/2006/main">
+              <a:graphicData uri="http://schemas.openxmlformats.org/drawingml/2006/picture">
+                <pic:pic xmlns:pic="http://schemas.openxmlformats.org/drawingml/2006/picture">
+                  <pic:nvPicPr>
+                    <pic:cNvPr id="43" name="Imagen 43" descr="Texto&#10;&#10;Descripción generada automáticamente"/>
+                    <pic:cNvPicPr/>
+                  </pic:nvPicPr>
+                  <pic:blipFill>
+                    <a:blip r:embed="rId16"/>
+                    <a:stretch>
+                      <a:fillRect/>
+                    </a:stretch>
+                  </pic:blipFill>
+                  <pic:spPr>
+                    <a:xfrm>
+                      <a:off x="0" y="0"/>
+                      <a:ext cx="5282839" cy="2971372"/>
+                    </a:xfrm>
+                    <a:prstGeom prst="rect">
+                      <a:avLst/>
+                    </a:prstGeom>
+                  </pic:spPr>
+                </pic:pic>
+              </a:graphicData>
+            </a:graphic>
+          </wp:inline>
+        </w:drawing>
+      </w:r>
+    </w:p>
+    <w:p>
+      <w:pPr>
+        <w:rPr>
+          <w:noProof/>
+        </w:rPr>
+      </w:pPr>
+      <w:r>
+        <w:rPr>
+          <w:rStyle w:val="textlayer--absolute"/>
+          <w:rFonts w:ascii="Arial" w:hAnsi="Arial" w:cs="Arial"/>
+          <w:sz w:val="25"/>
+          <w:szCs w:val="25"/>
+          <w:shd w:val="clear" w:color="auto" w:fill="F2F2F2"/>
+        </w:rPr>
+        <w:lastRenderedPageBreak/>
+        <w:t>Inicie el Sprint 1 de 3 semanas con al menos una historia de cada épica.</w:t>
+      </w:r>
+    </w:p>
+    <w:p>
+      <w:r>
+        <w:rPr>
+          <w:noProof/>
+        </w:rPr>
+        <w:drawing>
+          <wp:inline distT="0" distB="0" distL="0" distR="0" wp14:anchorId="74D0D2F9" wp14:editId="2B0C06FE">
+            <wp:extent cx="5612130" cy="3156585"/>
+            <wp:effectExtent l="0" t="0" r="7620" b="5715"/>
+            <wp:docPr id="44" name="Imagen 44" descr="Interfaz de usuario gráfica, Aplicación, Tabla&#10;&#10;Descripción generada automáticamente"/>
+            <wp:cNvGraphicFramePr>
+              <a:graphicFrameLocks xmlns:a="http://schemas.openxmlformats.org/drawingml/2006/main" noChangeAspect="1"/>
+            </wp:cNvGraphicFramePr>
+            <a:graphic xmlns:a="http://schemas.openxmlformats.org/drawingml/2006/main">
+              <a:graphicData uri="http://schemas.openxmlformats.org/drawingml/2006/picture">
+                <pic:pic xmlns:pic="http://schemas.openxmlformats.org/drawingml/2006/picture">
+                  <pic:nvPicPr>
+                    <pic:cNvPr id="44" name="Imagen 44" descr="Interfaz de usuario gráfica, Aplicación, Tabla&#10;&#10;Descripción generada automáticamente"/>
+                    <pic:cNvPicPr/>
+                  </pic:nvPicPr>
+                  <pic:blipFill>
+                    <a:blip r:embed="rId17"/>
+                    <a:stretch>
+                      <a:fillRect/>
+                    </a:stretch>
+                  </pic:blipFill>
+                  <pic:spPr>
+                    <a:xfrm>
+                      <a:off x="0" y="0"/>
+                      <a:ext cx="5612130" cy="3156585"/>
+                    </a:xfrm>
+                    <a:prstGeom prst="rect">
+                      <a:avLst/>
+                    </a:prstGeom>
+                  </pic:spPr>
+                </pic:pic>
+              </a:graphicData>
+            </a:graphic>
+          </wp:inline>
+        </w:drawing>
+      </w:r>
+    </w:p>
     <w:p/>
-    <w:p/>
-    <w:p/>
-    <w:p/>
+    <w:p>
+      <w:r>
+        <w:t xml:space="preserve">Avancé las tareas en el tablero o </w:t>
+      </w:r>
+      <w:proofErr w:type="spellStart"/>
+      <w:r>
+        <w:t>dashboard</w:t>
+      </w:r>
+      <w:proofErr w:type="spellEnd"/>
+      <w:r>
+        <w:t xml:space="preserve"> y agregué el correo trmorales@uvg.edu.gt al proyecto.</w:t>
+      </w:r>
+    </w:p>
+    <w:p>
+      <w:r>
+        <w:rPr>
+          <w:noProof/>
+        </w:rPr>
+        <w:drawing>
+          <wp:inline distT="0" distB="0" distL="0" distR="0" wp14:anchorId="1D17A90B" wp14:editId="64A6EBDA">
+            <wp:extent cx="5612130" cy="3156585"/>
+            <wp:effectExtent l="0" t="0" r="7620" b="5715"/>
+            <wp:docPr id="46" name="Imagen 46" descr="Interfaz de usuario gráfica, Texto, Aplicación&#10;&#10;Descripción generada automáticamente"/>
+            <wp:cNvGraphicFramePr>
+              <a:graphicFrameLocks xmlns:a="http://schemas.openxmlformats.org/drawingml/2006/main" noChangeAspect="1"/>
+            </wp:cNvGraphicFramePr>
+            <a:graphic xmlns:a="http://schemas.openxmlformats.org/drawingml/2006/main">
+              <a:graphicData uri="http://schemas.openxmlformats.org/drawingml/2006/picture">
+                <pic:pic xmlns:pic="http://schemas.openxmlformats.org/drawingml/2006/picture">
+                  <pic:nvPicPr>
+                    <pic:cNvPr id="46" name="Imagen 46" descr="Interfaz de usuario gráfica, Texto, Aplicación&#10;&#10;Descripción generada automáticamente"/>
+                    <pic:cNvPicPr/>
+                  </pic:nvPicPr>
+                  <pic:blipFill>
+                    <a:blip r:embed="rId18"/>
+                    <a:stretch>
+                      <a:fillRect/>
+                    </a:stretch>
+                  </pic:blipFill>
+                  <pic:spPr>
+                    <a:xfrm>
+                      <a:off x="0" y="0"/>
+                      <a:ext cx="5612130" cy="3156585"/>
+                    </a:xfrm>
+                    <a:prstGeom prst="rect">
+                      <a:avLst/>
+                    </a:prstGeom>
+                  </pic:spPr>
+                </pic:pic>
+              </a:graphicData>
+            </a:graphic>
+          </wp:inline>
+        </w:drawing>
+      </w:r>
+    </w:p>
+    <w:p>
+      <w:r>
+        <w:rPr>
+          <w:noProof/>
+        </w:rPr>
+        <w:lastRenderedPageBreak/>
+        <w:drawing>
+          <wp:inline distT="0" distB="0" distL="0" distR="0" wp14:anchorId="1028A968" wp14:editId="7699BF70">
+            <wp:extent cx="5612130" cy="3156585"/>
+            <wp:effectExtent l="0" t="0" r="7620" b="5715"/>
+            <wp:docPr id="45" name="Imagen 45" descr="Interfaz de usuario gráfica, Aplicación&#10;&#10;Descripción generada automáticamente"/>
+            <wp:cNvGraphicFramePr>
+              <a:graphicFrameLocks xmlns:a="http://schemas.openxmlformats.org/drawingml/2006/main" noChangeAspect="1"/>
+            </wp:cNvGraphicFramePr>
+            <a:graphic xmlns:a="http://schemas.openxmlformats.org/drawingml/2006/main">
+              <a:graphicData uri="http://schemas.openxmlformats.org/drawingml/2006/picture">
+                <pic:pic xmlns:pic="http://schemas.openxmlformats.org/drawingml/2006/picture">
+                  <pic:nvPicPr>
+                    <pic:cNvPr id="45" name="Imagen 45" descr="Interfaz de usuario gráfica, Aplicación&#10;&#10;Descripción generada automáticamente"/>
+                    <pic:cNvPicPr/>
+                  </pic:nvPicPr>
+                  <pic:blipFill>
+                    <a:blip r:embed="rId19"/>
+                    <a:stretch>
+                      <a:fillRect/>
+                    </a:stretch>
+                  </pic:blipFill>
+                  <pic:spPr>
+                    <a:xfrm>
+                      <a:off x="0" y="0"/>
+                      <a:ext cx="5612130" cy="3156585"/>
+                    </a:xfrm>
+                    <a:prstGeom prst="rect">
+                      <a:avLst/>
+                    </a:prstGeom>
+                  </pic:spPr>
+                </pic:pic>
+              </a:graphicData>
+            </a:graphic>
+          </wp:inline>
+        </w:drawing>
+      </w:r>
+    </w:p>
     <w:sectPr>
       <w:pgSz w:w="12240" w:h="15840"/>
       <w:pgMar w:top="1417" w:right="1701" w:bottom="1417" w:left="1701" w:header="708" w:footer="708" w:gutter="0"/>

</xml_diff>

<commit_message>
subir documentacion al repo
</commit_message>
<xml_diff>
--- a/Documentos/Parcial2-GustavoEscobar.docx
+++ b/Documentos/Parcial2-GustavoEscobar.docx
@@ -4787,15 +4787,7 @@
     <w:p/>
     <w:p>
       <w:r>
-        <w:t xml:space="preserve">Avancé las tareas en el tablero o </w:t>
-      </w:r>
-      <w:proofErr w:type="spellStart"/>
-      <w:r>
-        <w:t>dashboard</w:t>
-      </w:r>
-      <w:proofErr w:type="spellEnd"/>
-      <w:r>
-        <w:t xml:space="preserve"> y agregué el correo trmorales@uvg.edu.gt al proyecto.</w:t>
+        <w:t>Avancé las tareas en el tablero o dashboard y agregué el correo trmorales@uvg.edu.gt al proyecto.</w:t>
       </w:r>
     </w:p>
     <w:p>
@@ -4863,6 +4855,54 @@
                   </pic:nvPicPr>
                   <pic:blipFill>
                     <a:blip r:embed="rId19"/>
+                    <a:stretch>
+                      <a:fillRect/>
+                    </a:stretch>
+                  </pic:blipFill>
+                  <pic:spPr>
+                    <a:xfrm>
+                      <a:off x="0" y="0"/>
+                      <a:ext cx="5612130" cy="3156585"/>
+                    </a:xfrm>
+                    <a:prstGeom prst="rect">
+                      <a:avLst/>
+                    </a:prstGeom>
+                  </pic:spPr>
+                </pic:pic>
+              </a:graphicData>
+            </a:graphic>
+          </wp:inline>
+        </w:drawing>
+      </w:r>
+    </w:p>
+    <w:p/>
+    <w:p>
+      <w:r>
+        <w:t>Subir evidencia final a repositorio</w:t>
+      </w:r>
+    </w:p>
+    <w:p>
+      <w:r>
+        <w:rPr>
+          <w:noProof/>
+        </w:rPr>
+        <w:drawing>
+          <wp:inline distT="0" distB="0" distL="0" distR="0" wp14:anchorId="224CB861" wp14:editId="3782B38B">
+            <wp:extent cx="5612130" cy="3156585"/>
+            <wp:effectExtent l="0" t="0" r="7620" b="5715"/>
+            <wp:docPr id="47" name="Imagen 47" descr="Texto&#10;&#10;Descripción generada automáticamente"/>
+            <wp:cNvGraphicFramePr>
+              <a:graphicFrameLocks xmlns:a="http://schemas.openxmlformats.org/drawingml/2006/main" noChangeAspect="1"/>
+            </wp:cNvGraphicFramePr>
+            <a:graphic xmlns:a="http://schemas.openxmlformats.org/drawingml/2006/main">
+              <a:graphicData uri="http://schemas.openxmlformats.org/drawingml/2006/picture">
+                <pic:pic xmlns:pic="http://schemas.openxmlformats.org/drawingml/2006/picture">
+                  <pic:nvPicPr>
+                    <pic:cNvPr id="47" name="Imagen 47" descr="Texto&#10;&#10;Descripción generada automáticamente"/>
+                    <pic:cNvPicPr/>
+                  </pic:nvPicPr>
+                  <pic:blipFill>
+                    <a:blip r:embed="rId20"/>
                     <a:stretch>
                       <a:fillRect/>
                     </a:stretch>

</xml_diff>